<commit_message>
Programa cargado en memoria
</commit_message>
<xml_diff>
--- a/practica 7/Práctica 7.docx
+++ b/practica 7/Práctica 7.docx
@@ -186,15 +186,7 @@
         <w:t>Dispositivo</w:t>
       </w:r>
       <w:r>
-        <w:t>: MAX10 DE-</w:t>
-      </w:r>
-      <w:proofErr w:type="spellStart"/>
-      <w:r>
-        <w:t>Lite</w:t>
-      </w:r>
-      <w:proofErr w:type="spellEnd"/>
-      <w:r>
-        <w:t xml:space="preserve"> 10M50DAF484C7G</w:t>
+        <w:t>: MAX10 DE-Lite 10M50DAF484C7G</w:t>
       </w:r>
     </w:p>
     <w:p>
@@ -220,11 +212,9 @@
       <w:pPr>
         <w:pStyle w:val="Heading1Aaron"/>
       </w:pPr>
-      <w:proofErr w:type="spellStart"/>
       <w:r>
         <w:t>Desarrollo</w:t>
       </w:r>
-      <w:proofErr w:type="spellEnd"/>
     </w:p>
     <w:p>
       <w:pPr>
@@ -301,35 +291,28 @@
       </w:r>
     </w:p>
     <w:p>
-      <w:proofErr w:type="spellStart"/>
-      <w:r>
-        <w:t>Aquie</w:t>
-      </w:r>
-      <w:proofErr w:type="spellEnd"/>
+      <w:r>
+        <w:t>Aquí</w:t>
+      </w:r>
       <w:r>
         <w:t xml:space="preserve"> escribo</w:t>
       </w:r>
-    </w:p>
-    <w:p>
-      <w:pPr>
-        <w:pStyle w:val="NormalAaron"/>
-        <w:spacing w:after="0"/>
-        <w:ind w:left="-567" w:right="-232"/>
-        <w:jc w:val="both"/>
-        <w:rPr>
-          <w:lang w:val="es-MX"/>
-        </w:rPr>
-      </w:pPr>
-      <w:r>
-        <w:rPr>
-          <w:lang w:val="es-MX"/>
-        </w:rPr>
-        <w:lastRenderedPageBreak/>
+      <w:r>
+        <w:t xml:space="preserve"> </w:t>
+      </w:r>
+    </w:p>
+    <w:p>
+      <w:r>
+        <w:t>Contenido del acumulador B</w:t>
+      </w:r>
+    </w:p>
+    <w:p>
+      <w:r>
         <w:drawing>
-          <wp:inline distT="0" distB="0" distL="0" distR="0" wp14:anchorId="6266F27E" wp14:editId="52AAB7F2">
-            <wp:extent cx="6411433" cy="3674350"/>
-            <wp:effectExtent l="0" t="0" r="8890" b="2540"/>
-            <wp:docPr id="7" name="Imagen 7"/>
+          <wp:inline distT="0" distB="0" distL="0" distR="0" wp14:anchorId="676276B9" wp14:editId="17CE6044">
+            <wp:extent cx="5612130" cy="703580"/>
+            <wp:effectExtent l="0" t="0" r="7620" b="1270"/>
+            <wp:docPr id="2" name="Imagen 2"/>
             <wp:cNvGraphicFramePr>
               <a:graphicFrameLocks xmlns:a="http://schemas.openxmlformats.org/drawingml/2006/main" noChangeAspect="1"/>
             </wp:cNvGraphicFramePr>
@@ -349,7 +332,7 @@
                   <pic:spPr>
                     <a:xfrm>
                       <a:off x="0" y="0"/>
-                      <a:ext cx="6430276" cy="3685149"/>
+                      <a:ext cx="5612130" cy="703580"/>
                     </a:xfrm>
                     <a:prstGeom prst="rect">
                       <a:avLst/>
@@ -363,49 +346,22 @@
       </w:r>
     </w:p>
     <w:p>
-      <w:pPr>
-        <w:pStyle w:val="Descripcin"/>
-        <w:jc w:val="center"/>
-      </w:pPr>
-      <w:proofErr w:type="spellStart"/>
-      <w:r>
-        <w:t>Fig</w:t>
-      </w:r>
-      <w:proofErr w:type="spellEnd"/>
-      <w:r>
-        <w:t xml:space="preserve"> X. Diagrama del secuenciador</w:t>
-      </w:r>
-    </w:p>
-    <w:p>
-      <w:pPr>
-        <w:pStyle w:val="NormalAaron"/>
-        <w:ind w:left="0"/>
-        <w:jc w:val="both"/>
-        <w:rPr>
-          <w:lang w:val="es-MX"/>
-        </w:rPr>
-      </w:pPr>
-    </w:p>
-    <w:p>
-      <w:pPr>
-        <w:pStyle w:val="NormalAaron"/>
-        <w:spacing w:after="0"/>
-        <w:ind w:left="-709" w:right="-516"/>
-        <w:jc w:val="both"/>
-        <w:rPr>
-          <w:lang w:val="es-MX"/>
-        </w:rPr>
-      </w:pPr>
-      <w:r>
-        <w:rPr>
-          <w:lang w:val="es-MX"/>
-        </w:rPr>
-        <w:lastRenderedPageBreak/>
+      <w:r>
+        <w:t>Después de 6 ciclos, el dato se carga en el acumulador</w:t>
+      </w:r>
+    </w:p>
+    <w:p>
+      <w:r>
+        <w:t>Contenido del acumulador A</w:t>
+      </w:r>
+    </w:p>
+    <w:p>
+      <w:r>
         <w:drawing>
-          <wp:inline distT="0" distB="0" distL="0" distR="0" wp14:anchorId="5DEFDD9F" wp14:editId="4BEE1BFE">
-            <wp:extent cx="6387980" cy="4040372"/>
-            <wp:effectExtent l="0" t="0" r="0" b="0"/>
-            <wp:docPr id="1" name="Imagen 1"/>
+          <wp:inline distT="0" distB="0" distL="0" distR="0" wp14:anchorId="1C3D1C7F" wp14:editId="6BE88BB1">
+            <wp:extent cx="5612130" cy="696595"/>
+            <wp:effectExtent l="0" t="0" r="7620" b="8255"/>
+            <wp:docPr id="6" name="Imagen 6"/>
             <wp:cNvGraphicFramePr>
               <a:graphicFrameLocks xmlns:a="http://schemas.openxmlformats.org/drawingml/2006/main" noChangeAspect="1"/>
             </wp:cNvGraphicFramePr>
@@ -425,6 +381,138 @@
                   <pic:spPr>
                     <a:xfrm>
                       <a:off x="0" y="0"/>
+                      <a:ext cx="5612130" cy="696595"/>
+                    </a:xfrm>
+                    <a:prstGeom prst="rect">
+                      <a:avLst/>
+                    </a:prstGeom>
+                  </pic:spPr>
+                </pic:pic>
+              </a:graphicData>
+            </a:graphic>
+          </wp:inline>
+        </w:drawing>
+      </w:r>
+    </w:p>
+    <w:p>
+      <w:r>
+        <w:t>En los primeros 6 ciclos se carga el dato en B, los siguientes 6 ciclos se carga el dato 0 en el acumulador A y para los siguientes 5 ciclos se suma A y B y se guarda en el acumulador A</w:t>
+      </w:r>
+      <w:bookmarkStart w:id="0" w:name="_GoBack"/>
+      <w:bookmarkEnd w:id="0"/>
+    </w:p>
+    <w:p>
+      <w:pPr>
+        <w:pStyle w:val="NormalAaron"/>
+        <w:spacing w:after="0"/>
+        <w:ind w:left="-567" w:right="-232"/>
+        <w:jc w:val="both"/>
+        <w:rPr>
+          <w:lang w:val="es-MX"/>
+        </w:rPr>
+      </w:pPr>
+      <w:r>
+        <w:rPr>
+          <w:noProof/>
+          <w:lang w:val="es-MX" w:eastAsia="es-MX"/>
+        </w:rPr>
+        <w:lastRenderedPageBreak/>
+        <w:drawing>
+          <wp:inline distT="0" distB="0" distL="0" distR="0" wp14:anchorId="6266F27E" wp14:editId="52AAB7F2">
+            <wp:extent cx="6411433" cy="3674350"/>
+            <wp:effectExtent l="0" t="0" r="8890" b="2540"/>
+            <wp:docPr id="7" name="Imagen 7"/>
+            <wp:cNvGraphicFramePr>
+              <a:graphicFrameLocks xmlns:a="http://schemas.openxmlformats.org/drawingml/2006/main" noChangeAspect="1"/>
+            </wp:cNvGraphicFramePr>
+            <a:graphic xmlns:a="http://schemas.openxmlformats.org/drawingml/2006/main">
+              <a:graphicData uri="http://schemas.openxmlformats.org/drawingml/2006/picture">
+                <pic:pic xmlns:pic="http://schemas.openxmlformats.org/drawingml/2006/picture">
+                  <pic:nvPicPr>
+                    <pic:cNvPr id="1" name=""/>
+                    <pic:cNvPicPr/>
+                  </pic:nvPicPr>
+                  <pic:blipFill>
+                    <a:blip r:embed="rId13"/>
+                    <a:stretch>
+                      <a:fillRect/>
+                    </a:stretch>
+                  </pic:blipFill>
+                  <pic:spPr>
+                    <a:xfrm>
+                      <a:off x="0" y="0"/>
+                      <a:ext cx="6430276" cy="3685149"/>
+                    </a:xfrm>
+                    <a:prstGeom prst="rect">
+                      <a:avLst/>
+                    </a:prstGeom>
+                  </pic:spPr>
+                </pic:pic>
+              </a:graphicData>
+            </a:graphic>
+          </wp:inline>
+        </w:drawing>
+      </w:r>
+    </w:p>
+    <w:p>
+      <w:pPr>
+        <w:pStyle w:val="Descripcin"/>
+        <w:jc w:val="center"/>
+      </w:pPr>
+      <w:r>
+        <w:t>Fig X. Diagrama del secuenciador</w:t>
+      </w:r>
+    </w:p>
+    <w:p>
+      <w:pPr>
+        <w:pStyle w:val="NormalAaron"/>
+        <w:ind w:left="0"/>
+        <w:jc w:val="both"/>
+        <w:rPr>
+          <w:lang w:val="es-MX"/>
+        </w:rPr>
+      </w:pPr>
+    </w:p>
+    <w:p>
+      <w:pPr>
+        <w:pStyle w:val="NormalAaron"/>
+        <w:spacing w:after="0"/>
+        <w:ind w:left="-709" w:right="-516"/>
+        <w:jc w:val="both"/>
+        <w:rPr>
+          <w:lang w:val="es-MX"/>
+        </w:rPr>
+      </w:pPr>
+      <w:r>
+        <w:rPr>
+          <w:noProof/>
+          <w:lang w:val="es-MX" w:eastAsia="es-MX"/>
+        </w:rPr>
+        <w:lastRenderedPageBreak/>
+        <w:drawing>
+          <wp:inline distT="0" distB="0" distL="0" distR="0" wp14:anchorId="5DEFDD9F" wp14:editId="4BEE1BFE">
+            <wp:extent cx="6387980" cy="4040372"/>
+            <wp:effectExtent l="0" t="0" r="0" b="0"/>
+            <wp:docPr id="1" name="Imagen 1"/>
+            <wp:cNvGraphicFramePr>
+              <a:graphicFrameLocks xmlns:a="http://schemas.openxmlformats.org/drawingml/2006/main" noChangeAspect="1"/>
+            </wp:cNvGraphicFramePr>
+            <a:graphic xmlns:a="http://schemas.openxmlformats.org/drawingml/2006/main">
+              <a:graphicData uri="http://schemas.openxmlformats.org/drawingml/2006/picture">
+                <pic:pic xmlns:pic="http://schemas.openxmlformats.org/drawingml/2006/picture">
+                  <pic:nvPicPr>
+                    <pic:cNvPr id="1" name=""/>
+                    <pic:cNvPicPr/>
+                  </pic:nvPicPr>
+                  <pic:blipFill>
+                    <a:blip r:embed="rId14"/>
+                    <a:stretch>
+                      <a:fillRect/>
+                    </a:stretch>
+                  </pic:blipFill>
+                  <pic:spPr>
+                    <a:xfrm>
+                      <a:off x="0" y="0"/>
                       <a:ext cx="6398176" cy="4046821"/>
                     </a:xfrm>
                     <a:prstGeom prst="rect">
@@ -442,21 +530,8 @@
       <w:pPr>
         <w:pStyle w:val="Descripcin"/>
       </w:pPr>
-      <w:proofErr w:type="spellStart"/>
-      <w:r>
-        <w:t>Fig</w:t>
-      </w:r>
-      <w:proofErr w:type="spellEnd"/>
-      <w:r>
-        <w:t xml:space="preserve"> X. </w:t>
-      </w:r>
-      <w:proofErr w:type="spellStart"/>
-      <w:r>
-        <w:t>Digrama</w:t>
-      </w:r>
-      <w:proofErr w:type="spellEnd"/>
-      <w:r>
-        <w:t xml:space="preserve"> del registro CCR (de estados y banderas)</w:t>
+      <w:r>
+        <w:t>Fig X. Digrama del registro CCR (de estados y banderas)</w:t>
       </w:r>
     </w:p>
     <w:p>
@@ -478,10 +553,10 @@
           <w:lang w:val="es-MX"/>
         </w:rPr>
       </w:pPr>
-      <w:bookmarkStart w:id="0" w:name="_GoBack"/>
-      <w:r>
-        <w:rPr>
-          <w:lang w:val="es-MX"/>
+      <w:r>
+        <w:rPr>
+          <w:noProof/>
+          <w:lang w:val="es-MX" w:eastAsia="es-MX"/>
         </w:rPr>
         <w:lastRenderedPageBreak/>
         <w:drawing>
@@ -500,7 +575,7 @@
                     <pic:cNvPicPr/>
                   </pic:nvPicPr>
                   <pic:blipFill rotWithShape="1">
-                    <a:blip r:embed="rId13"/>
+                    <a:blip r:embed="rId15"/>
                     <a:srcRect t="851" b="1"/>
                     <a:stretch/>
                   </pic:blipFill>
@@ -527,7 +602,6 @@
           </wp:inline>
         </w:drawing>
       </w:r>
-      <w:bookmarkEnd w:id="0"/>
     </w:p>
     <w:p>
       <w:pPr>
@@ -561,12 +635,10 @@
       <w:pPr>
         <w:pStyle w:val="Heading1Aaron"/>
       </w:pPr>
-      <w:proofErr w:type="spellStart"/>
       <w:r>
         <w:lastRenderedPageBreak/>
         <w:t>Simulaciones</w:t>
       </w:r>
-      <w:proofErr w:type="spellEnd"/>
     </w:p>
     <w:p>
       <w:pPr>
@@ -593,7 +665,7 @@
                     <pic:cNvPicPr/>
                   </pic:nvPicPr>
                   <pic:blipFill>
-                    <a:blip r:embed="rId14"/>
+                    <a:blip r:embed="rId16"/>
                     <a:stretch>
                       <a:fillRect/>
                     </a:stretch>
@@ -646,15 +718,7 @@
         <w:jc w:val="both"/>
       </w:pPr>
       <w:r>
-        <w:t xml:space="preserve">Debido a que la entrada del </w:t>
-      </w:r>
-      <w:proofErr w:type="spellStart"/>
-      <w:r>
-        <w:t>switch</w:t>
-      </w:r>
-      <w:proofErr w:type="spellEnd"/>
-      <w:r>
-        <w:t xml:space="preserve"> está en alto, en los leds de salida se mostrará el estado presente y las salidas, que corresponde a los leds 7-4 y 3-0 respectivamente.</w:t>
+        <w:t>Debido a que la entrada del switch está en alto, en los leds de salida se mostrará el estado presente y las salidas, que corresponde a los leds 7-4 y 3-0 respectivamente.</w:t>
       </w:r>
     </w:p>
     <w:p>
@@ -724,11 +788,9 @@
       <w:pPr>
         <w:pStyle w:val="Heading1Aaron"/>
       </w:pPr>
-      <w:proofErr w:type="spellStart"/>
       <w:r>
         <w:t>Conclusiones</w:t>
       </w:r>
-      <w:proofErr w:type="spellEnd"/>
     </w:p>
     <w:p>
       <w:pPr>
@@ -750,28 +812,15 @@
         <w:rPr>
           <w:b w:val="0"/>
         </w:rPr>
-        <w:t xml:space="preserve">El secuenciador es un </w:t>
-      </w:r>
-      <w:proofErr w:type="spellStart"/>
-      <w:r>
-        <w:rPr>
-          <w:b w:val="0"/>
-        </w:rPr>
-        <w:t>elemto</w:t>
-      </w:r>
-      <w:proofErr w:type="spellEnd"/>
+        <w:t>El secuenciador es un elemto</w:t>
+      </w:r>
     </w:p>
     <w:p>
       <w:pPr>
         <w:pStyle w:val="Heading3Aaron"/>
       </w:pPr>
-      <w:proofErr w:type="spellStart"/>
-      <w:r>
-        <w:t>Mejia</w:t>
-      </w:r>
-      <w:proofErr w:type="spellEnd"/>
-      <w:r>
-        <w:t xml:space="preserve"> Ortiz Aarón Enrique</w:t>
+      <w:r>
+        <w:t>Mejia Ortiz Aarón Enrique</w:t>
       </w:r>
     </w:p>
     <w:p>
@@ -793,7 +842,7 @@
     </w:p>
     <w:p/>
     <w:sectPr>
-      <w:headerReference w:type="default" r:id="rId15"/>
+      <w:headerReference w:type="default" r:id="rId17"/>
       <w:pgSz w:w="12240" w:h="15840"/>
       <w:pgMar w:top="1417" w:right="1701" w:bottom="1417" w:left="1701" w:header="708" w:footer="708" w:gutter="0"/>
       <w:cols w:space="708"/>
@@ -1103,21 +1152,12 @@
                                 <w:szCs w:val="20"/>
                               </w:rPr>
                             </w:pPr>
-                            <w:proofErr w:type="spellStart"/>
                             <w:r>
                               <w:rPr>
                                 <w:sz w:val="20"/>
                                 <w:szCs w:val="20"/>
                               </w:rPr>
-                              <w:t>Grupo</w:t>
-                            </w:r>
-                            <w:proofErr w:type="spellEnd"/>
-                            <w:r>
-                              <w:rPr>
-                                <w:sz w:val="20"/>
-                                <w:szCs w:val="20"/>
-                              </w:rPr>
-                              <w:t>: 2</w:t>
+                              <w:t>Grupo: 2</w:t>
                             </w:r>
                           </w:p>
                           <w:p>
@@ -2758,21 +2798,6 @@
 </file>
 
 <file path=customXml/item1.xml><?xml version="1.0" encoding="utf-8"?>
-<?mso-contentType ?>
-<FormTemplates xmlns="http://schemas.microsoft.com/sharepoint/v3/contenttype/forms">
-  <Display>DocumentLibraryForm</Display>
-  <Edit>DocumentLibraryForm</Edit>
-  <New>DocumentLibraryForm</New>
-</FormTemplates>
-</file>
-
-<file path=customXml/item2.xml><?xml version="1.0" encoding="utf-8"?>
-<p:properties xmlns:p="http://schemas.microsoft.com/office/2006/metadata/properties" xmlns:xsi="http://www.w3.org/2001/XMLSchema-instance" xmlns:pc="http://schemas.microsoft.com/office/infopath/2007/PartnerControls">
-  <documentManagement/>
-</p:properties>
-</file>
-
-<file path=customXml/item3.xml><?xml version="1.0" encoding="utf-8"?>
 <ct:contentTypeSchema xmlns:ct="http://schemas.microsoft.com/office/2006/metadata/contentType" xmlns:ma="http://schemas.microsoft.com/office/2006/metadata/properties/metaAttributes" ct:_="" ma:_="" ma:contentTypeName="Document" ma:contentTypeID="0x010100ADE7F0E273E2D742867949AB9A5E5764" ma:contentTypeVersion="11" ma:contentTypeDescription="Create a new document." ma:contentTypeScope="" ma:versionID="7c73cdef9d49d600b07a13071ada1b30">
   <xsd:schema xmlns:xsd="http://www.w3.org/2001/XMLSchema" xmlns:xs="http://www.w3.org/2001/XMLSchema" xmlns:p="http://schemas.microsoft.com/office/2006/metadata/properties" xmlns:ns3="aa3752fc-2334-49df-9679-becabacda946" xmlns:ns4="ec5d1d54-eb89-495e-8537-6bfc92e689f3" targetNamespace="http://schemas.microsoft.com/office/2006/metadata/properties" ma:root="true" ma:fieldsID="a605bf431a6cd5655ef36e5b57e7f0b4" ns3:_="" ns4:_="">
     <xsd:import namespace="aa3752fc-2334-49df-9679-becabacda946"/>
@@ -2981,24 +3006,22 @@
 </ct:contentTypeSchema>
 </file>
 
-<file path=customXml/itemProps1.xml><?xml version="1.0" encoding="utf-8"?>
-<ds:datastoreItem xmlns:ds="http://schemas.openxmlformats.org/officeDocument/2006/customXml" ds:itemID="{4CC9A81E-6713-4C13-A59D-A1A2F41FEC2A}">
-  <ds:schemaRefs>
-    <ds:schemaRef ds:uri="http://schemas.microsoft.com/sharepoint/v3/contenttype/forms"/>
-  </ds:schemaRefs>
-</ds:datastoreItem>
+<file path=customXml/item2.xml><?xml version="1.0" encoding="utf-8"?>
+<p:properties xmlns:p="http://schemas.microsoft.com/office/2006/metadata/properties" xmlns:xsi="http://www.w3.org/2001/XMLSchema-instance" xmlns:pc="http://schemas.microsoft.com/office/infopath/2007/PartnerControls">
+  <documentManagement/>
+</p:properties>
 </file>
 
-<file path=customXml/itemProps2.xml><?xml version="1.0" encoding="utf-8"?>
-<ds:datastoreItem xmlns:ds="http://schemas.openxmlformats.org/officeDocument/2006/customXml" ds:itemID="{23AED35E-C6A7-4105-A5F9-1CE5D0640E4A}">
-  <ds:schemaRefs>
-    <ds:schemaRef ds:uri="http://schemas.microsoft.com/office/2006/metadata/properties"/>
-    <ds:schemaRef ds:uri="http://schemas.microsoft.com/office/infopath/2007/PartnerControls"/>
-  </ds:schemaRefs>
-</ds:datastoreItem>
+<file path=customXml/item3.xml><?xml version="1.0" encoding="utf-8"?>
+<?mso-contentType ?>
+<FormTemplates xmlns="http://schemas.microsoft.com/sharepoint/v3/contenttype/forms">
+  <Display>DocumentLibraryForm</Display>
+  <Edit>DocumentLibraryForm</Edit>
+  <New>DocumentLibraryForm</New>
+</FormTemplates>
 </file>
 
-<file path=customXml/itemProps3.xml><?xml version="1.0" encoding="utf-8"?>
+<file path=customXml/itemProps1.xml><?xml version="1.0" encoding="utf-8"?>
 <ds:datastoreItem xmlns:ds="http://schemas.openxmlformats.org/officeDocument/2006/customXml" ds:itemID="{80876AB6-102D-4543-B3B3-421575ED575A}">
   <ds:schemaRefs>
     <ds:schemaRef ds:uri="http://schemas.microsoft.com/office/2006/metadata/contentType"/>
@@ -3015,4 +3038,21 @@
     <ds:schemaRef ds:uri="http://schemas.microsoft.com/internal/obd"/>
   </ds:schemaRefs>
 </ds:datastoreItem>
+</file>
+
+<file path=customXml/itemProps2.xml><?xml version="1.0" encoding="utf-8"?>
+<ds:datastoreItem xmlns:ds="http://schemas.openxmlformats.org/officeDocument/2006/customXml" ds:itemID="{23AED35E-C6A7-4105-A5F9-1CE5D0640E4A}">
+  <ds:schemaRefs>
+    <ds:schemaRef ds:uri="http://schemas.microsoft.com/office/2006/metadata/properties"/>
+    <ds:schemaRef ds:uri="http://schemas.microsoft.com/office/infopath/2007/PartnerControls"/>
+  </ds:schemaRefs>
+</ds:datastoreItem>
+</file>
+
+<file path=customXml/itemProps3.xml><?xml version="1.0" encoding="utf-8"?>
+<ds:datastoreItem xmlns:ds="http://schemas.openxmlformats.org/officeDocument/2006/customXml" ds:itemID="{4CC9A81E-6713-4C13-A59D-A1A2F41FEC2A}">
+  <ds:schemaRefs>
+    <ds:schemaRef ds:uri="http://schemas.microsoft.com/sharepoint/v3/contenttype/forms"/>
+  </ds:schemaRefs>
+</ds:datastoreItem>
 </file>
</xml_diff>